<commit_message>
slight correction to report about pass tasks submitted and completed
</commit_message>
<xml_diff>
--- a/22 - Doc - Learning Summary Report/Learning Summary Report COS30002.docx
+++ b/22 - Doc - Learning Summary Report/Learning Summary Report COS30002.docx
@@ -182,7 +182,7 @@
                             <a:effectLst/>
                             <a:extLst>
                               <a:ext uri="{91240B29-F687-4f45-9708-019B960494DF}">
-                                <a14:hiddenLine xmlns:a14="http://schemas.microsoft.com/office/drawing/2010/main" xmlns:w="http://schemas.openxmlformats.org/wordprocessingml/2006/main" xmlns:w10="urn:schemas-microsoft-com:office:word" xmlns:v="urn:schemas-microsoft-com:vml" xmlns:o="urn:schemas-microsoft-com:office:office" xmlns:mv="urn:schemas-microsoft-com:mac:vml" xmlns:mo="http://schemas.microsoft.com/office/mac/office/2008/main" xmlns="" w="19050">
+                                <a14:hiddenLine xmlns="" xmlns:mo="http://schemas.microsoft.com/office/mac/office/2008/main" xmlns:mv="urn:schemas-microsoft-com:mac:vml" xmlns:o="urn:schemas-microsoft-com:office:office" xmlns:v="urn:schemas-microsoft-com:vml" xmlns:w10="urn:schemas-microsoft-com:office:word" xmlns:w="http://schemas.openxmlformats.org/wordprocessingml/2006/main" xmlns:a14="http://schemas.microsoft.com/office/drawing/2010/main" w="19050">
                                   <a:solidFill>
                                     <a:srgbClr val="4A7EBB"/>
                                   </a:solidFill>
@@ -192,7 +192,7 @@
                                 </a14:hiddenLine>
                               </a:ext>
                               <a:ext uri="{AF507438-7753-43e0-B8FC-AC1667EBCBE1}">
-                                <a14:hiddenEffects xmlns:a14="http://schemas.microsoft.com/office/drawing/2010/main" xmlns:w="http://schemas.openxmlformats.org/wordprocessingml/2006/main" xmlns:w10="urn:schemas-microsoft-com:office:word" xmlns:v="urn:schemas-microsoft-com:vml" xmlns:o="urn:schemas-microsoft-com:office:office" xmlns:mv="urn:schemas-microsoft-com:mac:vml" xmlns:mo="http://schemas.microsoft.com/office/mac/office/2008/main" xmlns="">
+                                <a14:hiddenEffects xmlns="" xmlns:mo="http://schemas.microsoft.com/office/mac/office/2008/main" xmlns:mv="urn:schemas-microsoft-com:mac:vml" xmlns:o="urn:schemas-microsoft-com:office:office" xmlns:v="urn:schemas-microsoft-com:vml" xmlns:w10="urn:schemas-microsoft-com:office:word" xmlns:w="http://schemas.openxmlformats.org/wordprocessingml/2006/main" xmlns:a14="http://schemas.microsoft.com/office/drawing/2010/main">
                                   <a:effectLst>
                                     <a:outerShdw blurRad="63500" dist="26940" dir="5400000" algn="ctr" rotWithShape="0">
                                       <a:srgbClr val="000000">
@@ -342,7 +342,7 @@
                               </a:ln>
                               <a:extLst>
                                 <a:ext uri="{91240B29-F687-4f45-9708-019B960494DF}">
-                                  <a14:hiddenLine xmlns:a14="http://schemas.microsoft.com/office/drawing/2010/main" xmlns:w="http://schemas.openxmlformats.org/wordprocessingml/2006/main" xmlns:w10="urn:schemas-microsoft-com:office:word" xmlns:v="urn:schemas-microsoft-com:vml" xmlns:o="urn:schemas-microsoft-com:office:office" xmlns:mv="urn:schemas-microsoft-com:mac:vml" xmlns:mo="http://schemas.microsoft.com/office/mac/office/2008/main" xmlns="" w="9525">
+                                  <a14:hiddenLine xmlns="" xmlns:mo="http://schemas.microsoft.com/office/mac/office/2008/main" xmlns:mv="urn:schemas-microsoft-com:mac:vml" xmlns:o="urn:schemas-microsoft-com:office:office" xmlns:v="urn:schemas-microsoft-com:vml" xmlns:w10="urn:schemas-microsoft-com:office:word" xmlns:w="http://schemas.openxmlformats.org/wordprocessingml/2006/main" xmlns:a14="http://schemas.microsoft.com/office/drawing/2010/main" w="9525">
                                     <a:solidFill>
                                       <a:srgbClr val="000000"/>
                                     </a:solidFill>
@@ -433,7 +433,7 @@
                               </a:ln>
                               <a:extLst>
                                 <a:ext uri="{91240B29-F687-4f45-9708-019B960494DF}">
-                                  <a14:hiddenLine xmlns:a14="http://schemas.microsoft.com/office/drawing/2010/main" xmlns:w="http://schemas.openxmlformats.org/wordprocessingml/2006/main" xmlns:w10="urn:schemas-microsoft-com:office:word" xmlns:v="urn:schemas-microsoft-com:vml" xmlns:o="urn:schemas-microsoft-com:office:office" xmlns:mv="urn:schemas-microsoft-com:mac:vml" xmlns:mo="http://schemas.microsoft.com/office/mac/office/2008/main" xmlns="" w="9525">
+                                  <a14:hiddenLine xmlns="" xmlns:mo="http://schemas.microsoft.com/office/mac/office/2008/main" xmlns:mv="urn:schemas-microsoft-com:mac:vml" xmlns:o="urn:schemas-microsoft-com:office:office" xmlns:v="urn:schemas-microsoft-com:vml" xmlns:w10="urn:schemas-microsoft-com:office:word" xmlns:w="http://schemas.openxmlformats.org/wordprocessingml/2006/main" xmlns:a14="http://schemas.microsoft.com/office/drawing/2010/main" w="9525">
                                     <a:solidFill>
                                       <a:srgbClr val="000000"/>
                                     </a:solidFill>
@@ -524,7 +524,7 @@
                               </a:ln>
                               <a:extLst>
                                 <a:ext uri="{91240B29-F687-4f45-9708-019B960494DF}">
-                                  <a14:hiddenLine xmlns:a14="http://schemas.microsoft.com/office/drawing/2010/main" xmlns:w="http://schemas.openxmlformats.org/wordprocessingml/2006/main" xmlns:w10="urn:schemas-microsoft-com:office:word" xmlns:v="urn:schemas-microsoft-com:vml" xmlns:o="urn:schemas-microsoft-com:office:office" xmlns:mv="urn:schemas-microsoft-com:mac:vml" xmlns:mo="http://schemas.microsoft.com/office/mac/office/2008/main" xmlns="" w="9525">
+                                  <a14:hiddenLine xmlns="" xmlns:mo="http://schemas.microsoft.com/office/mac/office/2008/main" xmlns:mv="urn:schemas-microsoft-com:mac:vml" xmlns:o="urn:schemas-microsoft-com:office:office" xmlns:v="urn:schemas-microsoft-com:vml" xmlns:w10="urn:schemas-microsoft-com:office:word" xmlns:w="http://schemas.openxmlformats.org/wordprocessingml/2006/main" xmlns:a14="http://schemas.microsoft.com/office/drawing/2010/main" w="9525">
                                     <a:solidFill>
                                       <a:srgbClr val="000000"/>
                                     </a:solidFill>
@@ -615,7 +615,7 @@
                               </a:ln>
                               <a:extLst>
                                 <a:ext uri="{91240B29-F687-4f45-9708-019B960494DF}">
-                                  <a14:hiddenLine xmlns:a14="http://schemas.microsoft.com/office/drawing/2010/main" xmlns:w="http://schemas.openxmlformats.org/wordprocessingml/2006/main" xmlns:w10="urn:schemas-microsoft-com:office:word" xmlns:v="urn:schemas-microsoft-com:vml" xmlns:o="urn:schemas-microsoft-com:office:office" xmlns:mv="urn:schemas-microsoft-com:mac:vml" xmlns:mo="http://schemas.microsoft.com/office/mac/office/2008/main" xmlns="" w="9525">
+                                  <a14:hiddenLine xmlns="" xmlns:mo="http://schemas.microsoft.com/office/mac/office/2008/main" xmlns:mv="urn:schemas-microsoft-com:mac:vml" xmlns:o="urn:schemas-microsoft-com:office:office" xmlns:v="urn:schemas-microsoft-com:vml" xmlns:w10="urn:schemas-microsoft-com:office:word" xmlns:w="http://schemas.openxmlformats.org/wordprocessingml/2006/main" xmlns:a14="http://schemas.microsoft.com/office/drawing/2010/main" w="9525">
                                     <a:solidFill>
                                       <a:srgbClr val="000000"/>
                                     </a:solidFill>
@@ -706,7 +706,7 @@
                               </a:ln>
                               <a:extLst>
                                 <a:ext uri="{91240B29-F687-4f45-9708-019B960494DF}">
-                                  <a14:hiddenLine xmlns:a14="http://schemas.microsoft.com/office/drawing/2010/main" xmlns:w="http://schemas.openxmlformats.org/wordprocessingml/2006/main" xmlns:w10="urn:schemas-microsoft-com:office:word" xmlns:v="urn:schemas-microsoft-com:vml" xmlns:o="urn:schemas-microsoft-com:office:office" xmlns:mv="urn:schemas-microsoft-com:mac:vml" xmlns:mo="http://schemas.microsoft.com/office/mac/office/2008/main" xmlns="" w="9525">
+                                  <a14:hiddenLine xmlns="" xmlns:mo="http://schemas.microsoft.com/office/mac/office/2008/main" xmlns:mv="urn:schemas-microsoft-com:mac:vml" xmlns:o="urn:schemas-microsoft-com:office:office" xmlns:v="urn:schemas-microsoft-com:vml" xmlns:w10="urn:schemas-microsoft-com:office:word" xmlns:w="http://schemas.openxmlformats.org/wordprocessingml/2006/main" xmlns:a14="http://schemas.microsoft.com/office/drawing/2010/main" w="9525">
                                     <a:solidFill>
                                       <a:srgbClr val="000000"/>
                                     </a:solidFill>
@@ -797,7 +797,7 @@
                               </a:ln>
                               <a:extLst>
                                 <a:ext uri="{91240B29-F687-4f45-9708-019B960494DF}">
-                                  <a14:hiddenLine xmlns:a14="http://schemas.microsoft.com/office/drawing/2010/main" xmlns:w="http://schemas.openxmlformats.org/wordprocessingml/2006/main" xmlns:w10="urn:schemas-microsoft-com:office:word" xmlns:v="urn:schemas-microsoft-com:vml" xmlns:o="urn:schemas-microsoft-com:office:office" xmlns:mv="urn:schemas-microsoft-com:mac:vml" xmlns:mo="http://schemas.microsoft.com/office/mac/office/2008/main" xmlns="" w="9525">
+                                  <a14:hiddenLine xmlns="" xmlns:mo="http://schemas.microsoft.com/office/mac/office/2008/main" xmlns:mv="urn:schemas-microsoft-com:mac:vml" xmlns:o="urn:schemas-microsoft-com:office:office" xmlns:v="urn:schemas-microsoft-com:vml" xmlns:w10="urn:schemas-microsoft-com:office:word" xmlns:w="http://schemas.openxmlformats.org/wordprocessingml/2006/main" xmlns:a14="http://schemas.microsoft.com/office/drawing/2010/main" w="9525">
                                     <a:solidFill>
                                       <a:srgbClr val="000000"/>
                                     </a:solidFill>
@@ -888,7 +888,7 @@
                               </a:ln>
                               <a:extLst>
                                 <a:ext uri="{91240B29-F687-4f45-9708-019B960494DF}">
-                                  <a14:hiddenLine xmlns:a14="http://schemas.microsoft.com/office/drawing/2010/main" xmlns:w="http://schemas.openxmlformats.org/wordprocessingml/2006/main" xmlns:w10="urn:schemas-microsoft-com:office:word" xmlns:v="urn:schemas-microsoft-com:vml" xmlns:o="urn:schemas-microsoft-com:office:office" xmlns:mv="urn:schemas-microsoft-com:mac:vml" xmlns:mo="http://schemas.microsoft.com/office/mac/office/2008/main" xmlns="" w="9525">
+                                  <a14:hiddenLine xmlns="" xmlns:mo="http://schemas.microsoft.com/office/mac/office/2008/main" xmlns:mv="urn:schemas-microsoft-com:mac:vml" xmlns:o="urn:schemas-microsoft-com:office:office" xmlns:v="urn:schemas-microsoft-com:vml" xmlns:w10="urn:schemas-microsoft-com:office:word" xmlns:w="http://schemas.openxmlformats.org/wordprocessingml/2006/main" xmlns:a14="http://schemas.microsoft.com/office/drawing/2010/main" w="9525">
                                     <a:solidFill>
                                       <a:srgbClr val="000000"/>
                                     </a:solidFill>
@@ -979,7 +979,7 @@
                               </a:ln>
                               <a:extLst>
                                 <a:ext uri="{91240B29-F687-4f45-9708-019B960494DF}">
-                                  <a14:hiddenLine xmlns:a14="http://schemas.microsoft.com/office/drawing/2010/main" xmlns:w="http://schemas.openxmlformats.org/wordprocessingml/2006/main" xmlns:w10="urn:schemas-microsoft-com:office:word" xmlns:v="urn:schemas-microsoft-com:vml" xmlns:o="urn:schemas-microsoft-com:office:office" xmlns:mv="urn:schemas-microsoft-com:mac:vml" xmlns:mo="http://schemas.microsoft.com/office/mac/office/2008/main" xmlns="" w="9525">
+                                  <a14:hiddenLine xmlns="" xmlns:mo="http://schemas.microsoft.com/office/mac/office/2008/main" xmlns:mv="urn:schemas-microsoft-com:mac:vml" xmlns:o="urn:schemas-microsoft-com:office:office" xmlns:v="urn:schemas-microsoft-com:vml" xmlns:w10="urn:schemas-microsoft-com:office:word" xmlns:w="http://schemas.openxmlformats.org/wordprocessingml/2006/main" xmlns:a14="http://schemas.microsoft.com/office/drawing/2010/main" w="9525">
                                     <a:solidFill>
                                       <a:srgbClr val="000000"/>
                                     </a:solidFill>
@@ -1070,7 +1070,7 @@
                               </a:ln>
                               <a:extLst>
                                 <a:ext uri="{91240B29-F687-4f45-9708-019B960494DF}">
-                                  <a14:hiddenLine xmlns:a14="http://schemas.microsoft.com/office/drawing/2010/main" xmlns:w="http://schemas.openxmlformats.org/wordprocessingml/2006/main" xmlns:w10="urn:schemas-microsoft-com:office:word" xmlns:v="urn:schemas-microsoft-com:vml" xmlns:o="urn:schemas-microsoft-com:office:office" xmlns:mv="urn:schemas-microsoft-com:mac:vml" xmlns:mo="http://schemas.microsoft.com/office/mac/office/2008/main" xmlns="" w="9525">
+                                  <a14:hiddenLine xmlns="" xmlns:mo="http://schemas.microsoft.com/office/mac/office/2008/main" xmlns:mv="urn:schemas-microsoft-com:mac:vml" xmlns:o="urn:schemas-microsoft-com:office:office" xmlns:v="urn:schemas-microsoft-com:vml" xmlns:w10="urn:schemas-microsoft-com:office:word" xmlns:w="http://schemas.openxmlformats.org/wordprocessingml/2006/main" xmlns:a14="http://schemas.microsoft.com/office/drawing/2010/main" w="9525">
                                     <a:solidFill>
                                       <a:srgbClr val="000000"/>
                                     </a:solidFill>
@@ -1641,7 +1641,7 @@
                     <w:rFonts w:ascii="Apple Color Emoji" w:hAnsi="Apple Color Emoji" w:cs="Apple Color Emoji"/>
                     <w:color w:val="000000"/>
                   </w:rPr>
-                  <w:t>✔</w:t>
+                  <w:t>9/16 marked (all submitted)</w:t>
                 </w:r>
               </w:p>
             </w:tc>
@@ -2392,8 +2392,8 @@
           </w:r>
         </w:p>
         <w:p>
-          <w:bookmarkStart w:id="0" w:name="OLE_LINK9"/>
-          <w:bookmarkStart w:id="1" w:name="OLE_LINK10"/>
+          <w:bookmarkStart w:id="0" w:name="OLE_LINK10"/>
+          <w:bookmarkStart w:id="1" w:name="OLE_LINK9"/>
           <w:r>
             <w:t xml:space="preserve">This report summarises what I learnt in </w:t>
           </w:r>
@@ -2476,16 +2476,7 @@
         <w:spacing w:before="0" w:after="200"/>
       </w:pPr>
       <w:r>
-        <w:t>0.</w:t>
-      </w:r>
-      <w:r>
-        <w:t>2</w:t>
-      </w:r>
-      <w:r>
-        <w:t xml:space="preserve">p – lab – </w:t>
-      </w:r>
-      <w:r>
-        <w:t>FSM &amp; Python</w:t>
+        <w:t>0.2p – lab – FSM &amp; Python</w:t>
       </w:r>
     </w:p>
     <w:p>
@@ -2493,10 +2484,7 @@
         <w:spacing w:before="0" w:after="200"/>
       </w:pPr>
       <w:r>
-        <w:t>- a core task</w:t>
-      </w:r>
-      <w:r>
-        <w:t>, learning outcome 1</w:t>
+        <w:t>- a core task, learning outcome 1</w:t>
       </w:r>
     </w:p>
     <w:p>
@@ -2504,16 +2492,7 @@
         <w:spacing w:before="0" w:after="200"/>
       </w:pPr>
       <w:r>
-        <w:t>0.</w:t>
-      </w:r>
-      <w:r>
-        <w:t>3</w:t>
-      </w:r>
-      <w:r>
-        <w:t xml:space="preserve">p – lab – </w:t>
-      </w:r>
-      <w:r>
-        <w:t>Tic Tac Toe</w:t>
+        <w:t>0.3p – lab – Tic Tac Toe</w:t>
       </w:r>
     </w:p>
     <w:p>
@@ -2529,33 +2508,103 @@
         <w:spacing w:before="0" w:after="200"/>
       </w:pPr>
       <w:r>
-        <w:t>0.</w:t>
+        <w:t>0.4p – spike  – Graphs, Search &amp; Rules</w:t>
+      </w:r>
+    </w:p>
+    <w:p>
+      <w:pPr>
+        <w:spacing w:before="0" w:after="200"/>
+      </w:pPr>
+      <w:r>
+        <w:t>- a core task, learning outcome 2</w:t>
+      </w:r>
+    </w:p>
+    <w:p>
+      <w:pPr>
+        <w:spacing w:before="0" w:after="200"/>
+      </w:pPr>
+      <w:r>
+        <w:t xml:space="preserve">0.5p – lab – </w:t>
+      </w:r>
+      <w:r>
+        <w:t>Graphs, Paths &amp; Search</w:t>
+      </w:r>
+    </w:p>
+    <w:p>
+      <w:pPr>
+        <w:spacing w:before="0" w:after="200"/>
+      </w:pPr>
+      <w:r>
+        <w:t>- a core task, learning outcome 2</w:t>
+      </w:r>
+    </w:p>
+    <w:p>
+      <w:pPr>
+        <w:spacing w:before="0" w:after="200"/>
+      </w:pPr>
+      <w:r>
+        <w:t xml:space="preserve">0.6p – spike  – </w:t>
+      </w:r>
+      <w:r>
+        <w:t>Navigation with Graphs</w:t>
+      </w:r>
+    </w:p>
+    <w:p>
+      <w:pPr>
+        <w:spacing w:before="0" w:after="200"/>
+      </w:pPr>
+      <w:r>
+        <w:t>- a core task, learning outcome 2</w:t>
+      </w:r>
+    </w:p>
+    <w:p>
+      <w:pPr>
+        <w:spacing w:before="0" w:after="200"/>
+      </w:pPr>
+      <w:r>
+        <w:t xml:space="preserve">0.7p – lab – </w:t>
+      </w:r>
+      <w:r>
+        <w:t>Goal Oriented Behaviour &amp; SGI</w:t>
+      </w:r>
+    </w:p>
+    <w:p>
+      <w:pPr>
+        <w:spacing w:before="0" w:after="200"/>
+      </w:pPr>
+      <w:r>
+        <w:t xml:space="preserve">- a core task, learning outcome </w:t>
+      </w:r>
+      <w:r>
+        <w:t>1,</w:t>
       </w:r>
       <w:r>
         <w:t>4</w:t>
       </w:r>
-      <w:r>
-        <w:t xml:space="preserve">p – </w:t>
-      </w:r>
-      <w:r>
-        <w:t xml:space="preserve">spike </w:t>
-      </w:r>
-      <w:r>
-        <w:t xml:space="preserve"> – </w:t>
-      </w:r>
-      <w:r>
-        <w:t>Graphs, Search &amp; Rules</w:t>
-      </w:r>
     </w:p>
     <w:p>
       <w:pPr>
         <w:spacing w:before="0" w:after="200"/>
       </w:pPr>
       <w:r>
+        <w:t xml:space="preserve">0.8p – spike  – </w:t>
+      </w:r>
+      <w:r>
+        <w:t>Goal-Oriented Action Planning (GOAP)</w:t>
+      </w:r>
+    </w:p>
+    <w:p>
+      <w:pPr>
+        <w:spacing w:before="0" w:after="200"/>
+      </w:pPr>
+      <w:r>
         <w:t xml:space="preserve">- a core task, learning outcome </w:t>
       </w:r>
       <w:r>
-        <w:t>2</w:t>
+        <w:t>1,</w:t>
+      </w:r>
+      <w:r>
+        <w:t>4</w:t>
       </w:r>
     </w:p>
     <w:p>
@@ -2563,16 +2612,10 @@
         <w:spacing w:before="0" w:after="200"/>
       </w:pPr>
       <w:r>
-        <w:t>0.</w:t>
-      </w:r>
-      <w:r>
-        <w:t>5</w:t>
-      </w:r>
-      <w:r>
-        <w:t xml:space="preserve">p – lab – </w:t>
-      </w:r>
-      <w:r>
-        <w:t>Graphs, Paths &amp; Search</w:t>
+        <w:t xml:space="preserve">0.9p – lab – </w:t>
+      </w:r>
+      <w:r>
+        <w:t>PlanetWars</w:t>
       </w:r>
     </w:p>
     <w:p>
@@ -2580,10 +2623,7 @@
         <w:spacing w:before="0" w:after="200"/>
       </w:pPr>
       <w:r>
-        <w:t xml:space="preserve">- a core task, learning outcome </w:t>
-      </w:r>
-      <w:r>
-        <w:t>2</w:t>
+        <w:t>- a core task, learning outcome 4</w:t>
       </w:r>
     </w:p>
     <w:p>
@@ -2591,22 +2631,10 @@
         <w:spacing w:before="0" w:after="200"/>
       </w:pPr>
       <w:r>
-        <w:t>0.</w:t>
-      </w:r>
-      <w:r>
-        <w:t>6</w:t>
-      </w:r>
-      <w:r>
-        <w:t xml:space="preserve">p – </w:t>
-      </w:r>
-      <w:r>
-        <w:t xml:space="preserve">spike </w:t>
-      </w:r>
-      <w:r>
-        <w:t xml:space="preserve"> – </w:t>
-      </w:r>
-      <w:r>
-        <w:t>Navigation with Graphs</w:t>
+        <w:t xml:space="preserve">0.10p – spike  – </w:t>
+      </w:r>
+      <w:r>
+        <w:t>Tactical Analysis with PlanetWars</w:t>
       </w:r>
     </w:p>
     <w:p>
@@ -2614,10 +2642,7 @@
         <w:spacing w:before="0" w:after="200"/>
       </w:pPr>
       <w:r>
-        <w:t xml:space="preserve">- a core task, learning outcome </w:t>
-      </w:r>
-      <w:r>
-        <w:t>2</w:t>
+        <w:t>- a core task, learning outcome 4</w:t>
       </w:r>
     </w:p>
     <w:p>
@@ -2625,16 +2650,10 @@
         <w:spacing w:before="0" w:after="200"/>
       </w:pPr>
       <w:r>
-        <w:t>0.</w:t>
-      </w:r>
-      <w:r>
-        <w:t>7</w:t>
-      </w:r>
-      <w:r>
-        <w:t xml:space="preserve">p – lab – </w:t>
-      </w:r>
-      <w:r>
-        <w:t>Goal Oriented Behaviour &amp; SGI</w:t>
+        <w:t xml:space="preserve">0.11p – lab – </w:t>
+      </w:r>
+      <w:r>
+        <w:t>Steering 1- Seek, Arrive, Flee</w:t>
       </w:r>
     </w:p>
     <w:p>
@@ -2642,13 +2661,7 @@
         <w:spacing w:before="0" w:after="200"/>
       </w:pPr>
       <w:r>
-        <w:t xml:space="preserve">- a core task, learning outcome </w:t>
-      </w:r>
-      <w:r>
-        <w:t>1,</w:t>
-      </w:r>
-      <w:r>
-        <w:t>4</w:t>
+        <w:t>- a core task, learning outcome 3</w:t>
       </w:r>
     </w:p>
     <w:p>
@@ -2656,22 +2669,10 @@
         <w:spacing w:before="0" w:after="200"/>
       </w:pPr>
       <w:r>
-        <w:t>0.</w:t>
-      </w:r>
-      <w:r>
-        <w:t>8</w:t>
-      </w:r>
-      <w:r>
-        <w:t xml:space="preserve">p – </w:t>
-      </w:r>
-      <w:r>
-        <w:t xml:space="preserve">spike </w:t>
-      </w:r>
-      <w:r>
-        <w:t xml:space="preserve"> – </w:t>
-      </w:r>
-      <w:r>
-        <w:t>Goal-Oriented Action Planning (GOAP)</w:t>
+        <w:t xml:space="preserve">0.12p – lab – </w:t>
+      </w:r>
+      <w:r>
+        <w:t xml:space="preserve"> Steering 2 - Wander and Paths</w:t>
       </w:r>
     </w:p>
     <w:p>
@@ -2679,13 +2680,7 @@
         <w:spacing w:before="0" w:after="200"/>
       </w:pPr>
       <w:r>
-        <w:t xml:space="preserve">- a core task, learning outcome </w:t>
-      </w:r>
-      <w:r>
-        <w:t>1,</w:t>
-      </w:r>
-      <w:r>
-        <w:t>4</w:t>
+        <w:t>- a core task, learning outcome 3</w:t>
       </w:r>
     </w:p>
     <w:p>
@@ -2693,16 +2688,10 @@
         <w:spacing w:before="0" w:after="200"/>
       </w:pPr>
       <w:r>
-        <w:t>0.</w:t>
-      </w:r>
-      <w:r>
-        <w:t>9</w:t>
-      </w:r>
-      <w:r>
-        <w:t xml:space="preserve">p – lab – </w:t>
-      </w:r>
-      <w:r>
-        <w:t>PlanetWars</w:t>
+        <w:t xml:space="preserve">0.13p – spike – </w:t>
+      </w:r>
+      <w:r>
+        <w:t>Tactical Steering (Hide!)</w:t>
       </w:r>
     </w:p>
     <w:p>
@@ -2710,44 +2699,24 @@
         <w:spacing w:before="0" w:after="200"/>
       </w:pPr>
       <w:r>
-        <w:t xml:space="preserve">- a core task, learning outcome </w:t>
-      </w:r>
-      <w:r>
-        <w:t>4</w:t>
+        <w:t>- a core task, learning outcome 3</w:t>
       </w:r>
     </w:p>
     <w:p>
       <w:pPr>
         <w:spacing w:before="0" w:after="200"/>
       </w:pPr>
-      <w:r>
-        <w:t>0.1</w:t>
-      </w:r>
-      <w:r>
-        <w:t>0</w:t>
-      </w:r>
-      <w:r>
-        <w:t xml:space="preserve">p – </w:t>
-      </w:r>
-      <w:r>
-        <w:t xml:space="preserve">spike </w:t>
-      </w:r>
-      <w:r>
-        <w:t xml:space="preserve"> – </w:t>
-      </w:r>
-      <w:r>
-        <w:t>Tactical Analysis with PlanetWars</w:t>
-      </w:r>
     </w:p>
     <w:p>
       <w:pPr>
         <w:spacing w:before="0" w:after="200"/>
       </w:pPr>
       <w:r>
-        <w:t xml:space="preserve">- a core task, learning outcome </w:t>
-      </w:r>
-      <w:r>
-        <w:t>4</w:t>
+        <w:lastRenderedPageBreak/>
+        <w:t xml:space="preserve">0.14p – spike – </w:t>
+      </w:r>
+      <w:r>
+        <w:t>Emergent Group Behaviour</w:t>
       </w:r>
     </w:p>
     <w:p>
@@ -2755,16 +2724,7 @@
         <w:spacing w:before="0" w:after="200"/>
       </w:pPr>
       <w:r>
-        <w:t>0.1</w:t>
-      </w:r>
-      <w:r>
-        <w:t>1</w:t>
-      </w:r>
-      <w:r>
-        <w:t xml:space="preserve">p – lab – </w:t>
-      </w:r>
-      <w:r>
-        <w:t>Steering 1- Seek, Arrive, Flee</w:t>
+        <w:t>- a core task, learning outcome 3</w:t>
       </w:r>
     </w:p>
     <w:p>
@@ -2772,10 +2732,10 @@
         <w:spacing w:before="0" w:after="200"/>
       </w:pPr>
       <w:r>
-        <w:t xml:space="preserve">- a core task, learning outcome </w:t>
-      </w:r>
-      <w:r>
-        <w:t>3</w:t>
+        <w:t xml:space="preserve">0.15p –spike  – </w:t>
+      </w:r>
+      <w:r>
+        <w:t>Agent Marksmanship</w:t>
       </w:r>
     </w:p>
     <w:p>
@@ -2783,16 +2743,7 @@
         <w:spacing w:before="0" w:after="200"/>
       </w:pPr>
       <w:r>
-        <w:t>0.1</w:t>
-      </w:r>
-      <w:r>
-        <w:t>2</w:t>
-      </w:r>
-      <w:r>
-        <w:t xml:space="preserve">p – lab – </w:t>
-      </w:r>
-      <w:r>
-        <w:t xml:space="preserve"> Steering 2 - Wander and Paths</w:t>
+        <w:t>- a core task, learning outcome 3</w:t>
       </w:r>
     </w:p>
     <w:p>
@@ -2800,138 +2751,7 @@
         <w:spacing w:before="0" w:after="200"/>
       </w:pPr>
       <w:r>
-        <w:t xml:space="preserve">- a core task, learning outcome </w:t>
-      </w:r>
-      <w:r>
-        <w:t>3</w:t>
-      </w:r>
-    </w:p>
-    <w:p>
-      <w:pPr>
-        <w:spacing w:before="0" w:after="200"/>
-      </w:pPr>
-      <w:r>
-        <w:t>0.1</w:t>
-      </w:r>
-      <w:r>
-        <w:t>3</w:t>
-      </w:r>
-      <w:r>
-        <w:t xml:space="preserve">p – </w:t>
-      </w:r>
-      <w:r>
-        <w:t>spike</w:t>
-      </w:r>
-      <w:r>
-        <w:t xml:space="preserve"> – </w:t>
-      </w:r>
-      <w:r>
-        <w:t>Tactical Steering (Hide!)</w:t>
-      </w:r>
-    </w:p>
-    <w:p>
-      <w:pPr>
-        <w:spacing w:before="0" w:after="200"/>
-      </w:pPr>
-      <w:r>
-        <w:t xml:space="preserve">- a core task, learning outcome </w:t>
-      </w:r>
-      <w:r>
-        <w:t>3</w:t>
-      </w:r>
-    </w:p>
-    <w:p>
-      <w:pPr>
-        <w:spacing w:before="0" w:after="200"/>
-      </w:pPr>
-    </w:p>
-    <w:p>
-      <w:pPr>
-        <w:spacing w:before="0" w:after="200"/>
-      </w:pPr>
-      <w:r>
-        <w:lastRenderedPageBreak/>
-        <w:t>0.1</w:t>
-      </w:r>
-      <w:r>
-        <w:t>4</w:t>
-      </w:r>
-      <w:r>
-        <w:t xml:space="preserve">p – </w:t>
-      </w:r>
-      <w:r>
-        <w:t>spike</w:t>
-      </w:r>
-      <w:r>
-        <w:t xml:space="preserve"> – </w:t>
-      </w:r>
-      <w:r>
-        <w:t>Emergent Group Behaviour</w:t>
-      </w:r>
-    </w:p>
-    <w:p>
-      <w:pPr>
-        <w:spacing w:before="0" w:after="200"/>
-      </w:pPr>
-      <w:r>
-        <w:t xml:space="preserve">- a core task, learning outcome </w:t>
-      </w:r>
-      <w:r>
-        <w:t>3</w:t>
-      </w:r>
-    </w:p>
-    <w:p>
-      <w:pPr>
-        <w:spacing w:before="0" w:after="200"/>
-      </w:pPr>
-      <w:r>
-        <w:t>0.1</w:t>
-      </w:r>
-      <w:r>
-        <w:t>5</w:t>
-      </w:r>
-      <w:r>
-        <w:t>p –</w:t>
-      </w:r>
-      <w:r>
-        <w:t xml:space="preserve">spike </w:t>
-      </w:r>
-      <w:r>
-        <w:t xml:space="preserve"> – </w:t>
-      </w:r>
-      <w:r>
-        <w:t>Agent Marksmanship</w:t>
-      </w:r>
-    </w:p>
-    <w:p>
-      <w:pPr>
-        <w:spacing w:before="0" w:after="200"/>
-      </w:pPr>
-      <w:r>
-        <w:t xml:space="preserve">- a core task, learning outcome </w:t>
-      </w:r>
-      <w:r>
-        <w:t>3</w:t>
-      </w:r>
-    </w:p>
-    <w:p>
-      <w:pPr>
-        <w:spacing w:before="0" w:after="200"/>
-      </w:pPr>
-      <w:r>
-        <w:t>0.1</w:t>
-      </w:r>
-      <w:r>
-        <w:t>6</w:t>
-      </w:r>
-      <w:r>
-        <w:t xml:space="preserve">p – </w:t>
-      </w:r>
-      <w:r>
-        <w:t xml:space="preserve">spike </w:t>
-      </w:r>
-      <w:r>
-        <w:t xml:space="preserve">– </w:t>
+        <w:t xml:space="preserve">0.16p – spike – </w:t>
       </w:r>
       <w:r>
         <w:t>Soldier on Patrol</w:t>

</xml_diff>